<commit_message>
Renamed project as D-Crypt
Changed project name from D' Crypt to D-Crypt to reduce confusion during installation.
</commit_message>
<xml_diff>
--- a/Installation Guide.docx
+++ b/Installation Guide.docx
@@ -27,7 +27,16 @@
           <w:sz w:val="32"/>
           <w:szCs w:val="32"/>
         </w:rPr>
-        <w:t>’ Crypt Installation Guide</w:t>
+        <w:t>-</w:t>
+      </w:r>
+      <w:r>
+        <w:rPr>
+          <w:b/>
+          <w:bCs/>
+          <w:sz w:val="32"/>
+          <w:szCs w:val="32"/>
+        </w:rPr>
+        <w:t>Crypt Installation Guide</w:t>
       </w:r>
     </w:p>
     <w:p>
@@ -50,7 +59,7 @@
       <w:pPr>
         <w:pStyle w:val="Heading1"/>
       </w:pPr>
-      <w:bookmarkStart w:id="0" w:name="_Toc42443876"/>
+      <w:bookmarkStart w:id="0" w:name="_Toc42460015"/>
       <w:r>
         <w:t>Programs/Modules Required</w:t>
       </w:r>
@@ -114,8 +123,6 @@
           <w:rFonts w:ascii="Calibri" w:hAnsi="Calibri" w:cs="Arial"/>
         </w:rPr>
       </w:pPr>
-      <w:bookmarkStart w:id="1" w:name="_GoBack"/>
-      <w:bookmarkEnd w:id="1"/>
       <w:proofErr w:type="spellStart"/>
       <w:r>
         <w:rPr>
@@ -188,108 +195,8 @@
         </w:rPr>
         <w:t xml:space="preserve"> (version 2.3.9)</w:t>
       </w:r>
-    </w:p>
-    <w:p>
-      <w:pPr>
-        <w:pStyle w:val="ListParagraph"/>
-        <w:tabs>
-          <w:tab w:val="left" w:pos="3000"/>
-        </w:tabs>
-        <w:spacing w:after="0" w:line="240" w:lineRule="auto"/>
-        <w:ind w:left="360"/>
-        <w:rPr>
-          <w:rFonts w:ascii="Calibri" w:hAnsi="Calibri" w:cs="Arial"/>
-        </w:rPr>
-      </w:pPr>
-    </w:p>
-    <w:p>
-      <w:pPr>
-        <w:spacing w:before="120" w:after="0" w:line="240" w:lineRule="auto"/>
-        <w:rPr>
-          <w:rFonts w:cstheme="minorHAnsi"/>
-        </w:rPr>
-      </w:pPr>
-      <w:r>
-        <w:rPr>
-          <w:rFonts w:cstheme="minorHAnsi"/>
-        </w:rPr>
-        <w:t xml:space="preserve">If </w:t>
-      </w:r>
-      <w:r>
-        <w:rPr>
-          <w:rFonts w:cstheme="minorHAnsi"/>
-        </w:rPr>
-        <w:t>you have all programs and modules</w:t>
-      </w:r>
-      <w:r>
-        <w:rPr>
-          <w:rFonts w:cstheme="minorHAnsi"/>
-        </w:rPr>
-        <w:t xml:space="preserve"> already installed </w:t>
-      </w:r>
-      <w:r>
-        <w:rPr>
-          <w:rFonts w:cstheme="minorHAnsi"/>
-        </w:rPr>
-        <w:t>o</w:t>
-      </w:r>
-      <w:r>
-        <w:rPr>
-          <w:rFonts w:cstheme="minorHAnsi"/>
-        </w:rPr>
-        <w:t xml:space="preserve">n your </w:t>
-      </w:r>
-      <w:r>
-        <w:rPr>
-          <w:rFonts w:cstheme="minorHAnsi"/>
-        </w:rPr>
-        <w:t>device</w:t>
-      </w:r>
-      <w:r>
-        <w:rPr>
-          <w:rFonts w:cstheme="minorHAnsi"/>
-        </w:rPr>
-        <w:t xml:space="preserve">, you </w:t>
-      </w:r>
-      <w:r>
-        <w:rPr>
-          <w:rFonts w:cstheme="minorHAnsi"/>
-        </w:rPr>
-        <w:t>may</w:t>
-      </w:r>
-      <w:r>
-        <w:rPr>
-          <w:rFonts w:cstheme="minorHAnsi"/>
-        </w:rPr>
-        <w:t xml:space="preserve"> skip </w:t>
-      </w:r>
-      <w:r>
-        <w:rPr>
-          <w:rFonts w:cstheme="minorHAnsi"/>
-        </w:rPr>
-        <w:t>t</w:t>
-      </w:r>
-      <w:r>
-        <w:rPr>
-          <w:rFonts w:cstheme="minorHAnsi"/>
-        </w:rPr>
-        <w:t xml:space="preserve">o the </w:t>
-      </w:r>
-      <w:hyperlink w:anchor="_Downloading_of_D’" w:history="1">
-        <w:r>
-          <w:rPr>
-            <w:rStyle w:val="Hyperlink"/>
-            <w:rFonts w:cstheme="minorHAnsi"/>
-          </w:rPr>
-          <w:t>Downloading of D’ Crypt files</w:t>
-        </w:r>
-      </w:hyperlink>
-      <w:r>
-        <w:rPr>
-          <w:rFonts w:cstheme="minorHAnsi"/>
-        </w:rPr>
-        <w:t xml:space="preserve"> section.</w:t>
-      </w:r>
+      <w:bookmarkStart w:id="1" w:name="_GoBack"/>
+      <w:bookmarkEnd w:id="1"/>
     </w:p>
     <w:p>
       <w:pPr>
@@ -308,7 +215,7 @@
           <w:noProof/>
         </w:rPr>
       </w:pPr>
-      <w:bookmarkStart w:id="2" w:name="_Toc42443877"/>
+      <w:bookmarkStart w:id="2" w:name="_Toc42460016"/>
       <w:r>
         <w:t>Table of Content</w:t>
       </w:r>
@@ -333,7 +240,7 @@
           <w:noProof/>
         </w:rPr>
       </w:pPr>
-      <w:hyperlink w:anchor="_Toc42443876" w:history="1">
+      <w:hyperlink w:anchor="_Toc42460015" w:history="1">
         <w:r>
           <w:rPr>
             <w:rStyle w:val="Hyperlink"/>
@@ -360,7 +267,7 @@
             <w:noProof/>
             <w:webHidden/>
           </w:rPr>
-          <w:instrText xml:space="preserve"> PAGEREF _Toc42443876 \h </w:instrText>
+          <w:instrText xml:space="preserve"> PAGEREF _Toc42460015 \h </w:instrText>
         </w:r>
         <w:r>
           <w:rPr>
@@ -401,7 +308,7 @@
           <w:noProof/>
         </w:rPr>
       </w:pPr>
-      <w:hyperlink w:anchor="_Toc42443877" w:history="1">
+      <w:hyperlink w:anchor="_Toc42460016" w:history="1">
         <w:r>
           <w:rPr>
             <w:rStyle w:val="Hyperlink"/>
@@ -428,7 +335,7 @@
             <w:noProof/>
             <w:webHidden/>
           </w:rPr>
-          <w:instrText xml:space="preserve"> PAGEREF _Toc42443877 \h </w:instrText>
+          <w:instrText xml:space="preserve"> PAGEREF _Toc42460016 \h </w:instrText>
         </w:r>
         <w:r>
           <w:rPr>
@@ -469,7 +376,7 @@
           <w:noProof/>
         </w:rPr>
       </w:pPr>
-      <w:hyperlink w:anchor="_Toc42443878" w:history="1">
+      <w:hyperlink w:anchor="_Toc42460017" w:history="1">
         <w:r>
           <w:rPr>
             <w:rStyle w:val="Hyperlink"/>
@@ -496,7 +403,7 @@
             <w:noProof/>
             <w:webHidden/>
           </w:rPr>
-          <w:instrText xml:space="preserve"> PAGEREF _Toc42443878 \h </w:instrText>
+          <w:instrText xml:space="preserve"> PAGEREF _Toc42460017 \h </w:instrText>
         </w:r>
         <w:r>
           <w:rPr>
@@ -537,13 +444,13 @@
           <w:noProof/>
         </w:rPr>
       </w:pPr>
-      <w:hyperlink w:anchor="_Toc42443879" w:history="1">
+      <w:hyperlink w:anchor="_Toc42460018" w:history="1">
         <w:r>
           <w:rPr>
             <w:rStyle w:val="Hyperlink"/>
             <w:noProof/>
           </w:rPr>
-          <w:t>Downloading of D’ Crypt Files</w:t>
+          <w:t>Downloading of D-Crypt Files</w:t>
         </w:r>
         <w:r>
           <w:rPr>
@@ -564,7 +471,7 @@
             <w:noProof/>
             <w:webHidden/>
           </w:rPr>
-          <w:instrText xml:space="preserve"> PAGEREF _Toc42443879 \h </w:instrText>
+          <w:instrText xml:space="preserve"> PAGEREF _Toc42460018 \h </w:instrText>
         </w:r>
         <w:r>
           <w:rPr>
@@ -605,7 +512,7 @@
           <w:noProof/>
         </w:rPr>
       </w:pPr>
-      <w:hyperlink w:anchor="_Toc42443880" w:history="1">
+      <w:hyperlink w:anchor="_Toc42460019" w:history="1">
         <w:r>
           <w:rPr>
             <w:rStyle w:val="Hyperlink"/>
@@ -632,7 +539,7 @@
             <w:noProof/>
             <w:webHidden/>
           </w:rPr>
-          <w:instrText xml:space="preserve"> PAGEREF _Toc42443880 \h </w:instrText>
+          <w:instrText xml:space="preserve"> PAGEREF _Toc42460019 \h </w:instrText>
         </w:r>
         <w:r>
           <w:rPr>
@@ -673,7 +580,7 @@
           <w:noProof/>
         </w:rPr>
       </w:pPr>
-      <w:hyperlink w:anchor="_Toc42443881" w:history="1">
+      <w:hyperlink w:anchor="_Toc42460020" w:history="1">
         <w:r>
           <w:rPr>
             <w:rStyle w:val="Hyperlink"/>
@@ -700,7 +607,7 @@
             <w:noProof/>
             <w:webHidden/>
           </w:rPr>
-          <w:instrText xml:space="preserve"> PAGEREF _Toc42443881 \h </w:instrText>
+          <w:instrText xml:space="preserve"> PAGEREF _Toc42460020 \h </w:instrText>
         </w:r>
         <w:r>
           <w:rPr>
@@ -720,7 +627,7 @@
             <w:noProof/>
             <w:webHidden/>
           </w:rPr>
-          <w:t>5</w:t>
+          <w:t>6</w:t>
         </w:r>
         <w:r>
           <w:rPr>
@@ -743,7 +650,7 @@
       <w:pPr>
         <w:pStyle w:val="Heading1"/>
       </w:pPr>
-      <w:bookmarkStart w:id="3" w:name="_Toc42443878"/>
+      <w:bookmarkStart w:id="3" w:name="_Toc42460017"/>
       <w:r>
         <w:lastRenderedPageBreak/>
         <w:t>Installing Python</w:t>
@@ -793,6 +700,12 @@
       <w:r>
         <w:t>Open the installer and click "Install now”.</w:t>
       </w:r>
+    </w:p>
+    <w:p>
+      <w:pPr>
+        <w:pStyle w:val="ListParagraph"/>
+        <w:ind w:left="360"/>
+      </w:pPr>
     </w:p>
     <w:p>
       <w:pPr>
@@ -937,6 +850,12 @@
       <w:r>
         <w:t xml:space="preserve"> Upon successful setup, click “Close”.</w:t>
       </w:r>
+    </w:p>
+    <w:p>
+      <w:pPr>
+        <w:pStyle w:val="ListParagraph"/>
+        <w:ind w:left="360"/>
+      </w:pPr>
     </w:p>
     <w:p>
       <w:pPr>
@@ -1083,11 +1002,17 @@
         <w:pStyle w:val="Heading1"/>
       </w:pPr>
       <w:bookmarkStart w:id="4" w:name="_Downloading_of_D’"/>
-      <w:bookmarkStart w:id="5" w:name="_Toc42443879"/>
+      <w:bookmarkStart w:id="5" w:name="_Toc42460018"/>
       <w:bookmarkEnd w:id="4"/>
       <w:r>
         <w:lastRenderedPageBreak/>
-        <w:t>Downloading of D’ Crypt File</w:t>
+        <w:t>Downloading of D</w:t>
+      </w:r>
+      <w:r>
+        <w:t>-</w:t>
+      </w:r>
+      <w:r>
+        <w:t>Crypt File</w:t>
       </w:r>
       <w:r>
         <w:t>s</w:t>
@@ -1141,26 +1066,6 @@
       </w:pPr>
       <w:r>
         <w:t>Click “Clone or download”, then “Download ZIP”.</w:t>
-      </w:r>
-    </w:p>
-    <w:p>
-      <w:pPr>
-        <w:pStyle w:val="ListParagraph"/>
-        <w:ind w:left="360"/>
-      </w:pPr>
-      <w:r>
-        <w:t xml:space="preserve">If you have prior experience in using </w:t>
-      </w:r>
-      <w:proofErr w:type="spellStart"/>
-      <w:r>
-        <w:t>Github</w:t>
-      </w:r>
-      <w:proofErr w:type="spellEnd"/>
-      <w:r>
-        <w:t xml:space="preserve"> and would like to use Git clone instead, feel free to do so</w:t>
-      </w:r>
-      <w:r>
-        <w:t>.</w:t>
       </w:r>
     </w:p>
     <w:p>
@@ -1423,7 +1328,7 @@
       <w:pPr>
         <w:pStyle w:val="Heading1"/>
       </w:pPr>
-      <w:bookmarkStart w:id="6" w:name="_Toc42443880"/>
+      <w:bookmarkStart w:id="6" w:name="_Toc42460019"/>
       <w:r>
         <w:lastRenderedPageBreak/>
         <w:t xml:space="preserve">Installing </w:t>
@@ -1445,7 +1350,30 @@
         </w:numPr>
       </w:pPr>
       <w:r>
-        <w:t>Open Command Prompt.</w:t>
+        <w:t>Open Command Prompt</w:t>
+      </w:r>
+      <w:r>
+        <w:t xml:space="preserve"> by s</w:t>
+      </w:r>
+      <w:r>
+        <w:t>earch</w:t>
+      </w:r>
+      <w:r>
+        <w:t>ing</w:t>
+      </w:r>
+      <w:r>
+        <w:t xml:space="preserve"> for</w:t>
+      </w:r>
+      <w:r>
+        <w:t xml:space="preserve"> “</w:t>
+      </w:r>
+      <w:proofErr w:type="spellStart"/>
+      <w:r>
+        <w:t>cmd</w:t>
+      </w:r>
+      <w:proofErr w:type="spellEnd"/>
+      <w:r>
+        <w:t>” or “command prompt”.</w:t>
       </w:r>
     </w:p>
     <w:p>
@@ -1453,6 +1381,219 @@
         <w:pStyle w:val="ListParagraph"/>
         <w:ind w:left="360"/>
       </w:pPr>
+    </w:p>
+    <w:p>
+      <w:pPr>
+        <w:pStyle w:val="ListParagraph"/>
+        <w:ind w:left="360"/>
+      </w:pPr>
+      <w:r>
+        <w:rPr>
+          <w:noProof/>
+          <w:color w:val="2E74B5" w:themeColor="accent5" w:themeShade="BF"/>
+        </w:rPr>
+        <mc:AlternateContent>
+          <mc:Choice Requires="wps">
+            <w:drawing>
+              <wp:anchor distT="0" distB="0" distL="114300" distR="114300" simplePos="0" relativeHeight="251703296" behindDoc="0" locked="0" layoutInCell="1" allowOverlap="1" wp14:anchorId="3881A21B" wp14:editId="2CB7DBDE">
+                <wp:simplePos x="0" y="0"/>
+                <wp:positionH relativeFrom="column">
+                  <wp:posOffset>533400</wp:posOffset>
+                </wp:positionH>
+                <wp:positionV relativeFrom="paragraph">
+                  <wp:posOffset>3187383</wp:posOffset>
+                </wp:positionV>
+                <wp:extent cx="433388" cy="178118"/>
+                <wp:effectExtent l="0" t="0" r="24130" b="12700"/>
+                <wp:wrapNone/>
+                <wp:docPr id="12" name="Rectangle 12"/>
+                <wp:cNvGraphicFramePr/>
+                <a:graphic xmlns:a="http://schemas.openxmlformats.org/drawingml/2006/main">
+                  <a:graphicData uri="http://schemas.microsoft.com/office/word/2010/wordprocessingShape">
+                    <wps:wsp>
+                      <wps:cNvSpPr/>
+                      <wps:spPr>
+                        <a:xfrm>
+                          <a:off x="0" y="0"/>
+                          <a:ext cx="433388" cy="178118"/>
+                        </a:xfrm>
+                        <a:prstGeom prst="rect">
+                          <a:avLst/>
+                        </a:prstGeom>
+                        <a:noFill/>
+                        <a:ln>
+                          <a:solidFill>
+                            <a:srgbClr val="FF0000"/>
+                          </a:solidFill>
+                        </a:ln>
+                      </wps:spPr>
+                      <wps:style>
+                        <a:lnRef idx="2">
+                          <a:schemeClr val="accent1">
+                            <a:shade val="50000"/>
+                          </a:schemeClr>
+                        </a:lnRef>
+                        <a:fillRef idx="1">
+                          <a:schemeClr val="accent1"/>
+                        </a:fillRef>
+                        <a:effectRef idx="0">
+                          <a:schemeClr val="accent1"/>
+                        </a:effectRef>
+                        <a:fontRef idx="minor">
+                          <a:schemeClr val="lt1"/>
+                        </a:fontRef>
+                      </wps:style>
+                      <wps:bodyPr rot="0" spcFirstLastPara="0" vertOverflow="overflow" horzOverflow="overflow" vert="horz" wrap="square" lIns="91440" tIns="45720" rIns="91440" bIns="45720" numCol="1" spcCol="0" rtlCol="0" fromWordArt="0" anchor="ctr" anchorCtr="0" forceAA="0" compatLnSpc="1">
+                        <a:prstTxWarp prst="textNoShape">
+                          <a:avLst/>
+                        </a:prstTxWarp>
+                        <a:noAutofit/>
+                      </wps:bodyPr>
+                    </wps:wsp>
+                  </a:graphicData>
+                </a:graphic>
+                <wp14:sizeRelH relativeFrom="margin">
+                  <wp14:pctWidth>0</wp14:pctWidth>
+                </wp14:sizeRelH>
+                <wp14:sizeRelV relativeFrom="margin">
+                  <wp14:pctHeight>0</wp14:pctHeight>
+                </wp14:sizeRelV>
+              </wp:anchor>
+            </w:drawing>
+          </mc:Choice>
+          <mc:Fallback>
+            <w:pict>
+              <v:rect w14:anchorId="3D853ACF" id="Rectangle 12" o:spid="_x0000_s1026" style="position:absolute;margin-left:42pt;margin-top:251pt;width:34.15pt;height:14.05pt;z-index:251703296;visibility:visible;mso-wrap-style:square;mso-width-percent:0;mso-height-percent:0;mso-wrap-distance-left:9pt;mso-wrap-distance-top:0;mso-wrap-distance-right:9pt;mso-wrap-distance-bottom:0;mso-position-horizontal:absolute;mso-position-horizontal-relative:text;mso-position-vertical:absolute;mso-position-vertical-relative:text;mso-width-percent:0;mso-height-percent:0;mso-width-relative:margin;mso-height-relative:margin;v-text-anchor:middle" o:gfxdata="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" filled="f" strokecolor="red" strokeweight="1pt"/>
+            </w:pict>
+          </mc:Fallback>
+        </mc:AlternateContent>
+      </w:r>
+      <w:r>
+        <w:rPr>
+          <w:noProof/>
+          <w:color w:val="2E74B5" w:themeColor="accent5" w:themeShade="BF"/>
+        </w:rPr>
+        <mc:AlternateContent>
+          <mc:Choice Requires="wps">
+            <w:drawing>
+              <wp:anchor distT="0" distB="0" distL="114300" distR="114300" simplePos="0" relativeHeight="251705344" behindDoc="0" locked="0" layoutInCell="1" allowOverlap="1" wp14:anchorId="5CEFEA16" wp14:editId="07E3F774">
+                <wp:simplePos x="0" y="0"/>
+                <wp:positionH relativeFrom="column">
+                  <wp:posOffset>506931</wp:posOffset>
+                </wp:positionH>
+                <wp:positionV relativeFrom="paragraph">
+                  <wp:posOffset>3387090</wp:posOffset>
+                </wp:positionV>
+                <wp:extent cx="196917" cy="186553"/>
+                <wp:effectExtent l="0" t="0" r="12700" b="23495"/>
+                <wp:wrapNone/>
+                <wp:docPr id="13" name="Rectangle 13"/>
+                <wp:cNvGraphicFramePr/>
+                <a:graphic xmlns:a="http://schemas.openxmlformats.org/drawingml/2006/main">
+                  <a:graphicData uri="http://schemas.microsoft.com/office/word/2010/wordprocessingShape">
+                    <wps:wsp>
+                      <wps:cNvSpPr/>
+                      <wps:spPr>
+                        <a:xfrm>
+                          <a:off x="0" y="0"/>
+                          <a:ext cx="196917" cy="186553"/>
+                        </a:xfrm>
+                        <a:prstGeom prst="rect">
+                          <a:avLst/>
+                        </a:prstGeom>
+                        <a:noFill/>
+                        <a:ln>
+                          <a:solidFill>
+                            <a:srgbClr val="FF0000"/>
+                          </a:solidFill>
+                        </a:ln>
+                      </wps:spPr>
+                      <wps:style>
+                        <a:lnRef idx="2">
+                          <a:schemeClr val="accent1">
+                            <a:shade val="50000"/>
+                          </a:schemeClr>
+                        </a:lnRef>
+                        <a:fillRef idx="1">
+                          <a:schemeClr val="accent1"/>
+                        </a:fillRef>
+                        <a:effectRef idx="0">
+                          <a:schemeClr val="accent1"/>
+                        </a:effectRef>
+                        <a:fontRef idx="minor">
+                          <a:schemeClr val="lt1"/>
+                        </a:fontRef>
+                      </wps:style>
+                      <wps:bodyPr rot="0" spcFirstLastPara="0" vertOverflow="overflow" horzOverflow="overflow" vert="horz" wrap="square" lIns="91440" tIns="45720" rIns="91440" bIns="45720" numCol="1" spcCol="0" rtlCol="0" fromWordArt="0" anchor="ctr" anchorCtr="0" forceAA="0" compatLnSpc="1">
+                        <a:prstTxWarp prst="textNoShape">
+                          <a:avLst/>
+                        </a:prstTxWarp>
+                        <a:noAutofit/>
+                      </wps:bodyPr>
+                    </wps:wsp>
+                  </a:graphicData>
+                </a:graphic>
+                <wp14:sizeRelH relativeFrom="margin">
+                  <wp14:pctWidth>0</wp14:pctWidth>
+                </wp14:sizeRelH>
+                <wp14:sizeRelV relativeFrom="margin">
+                  <wp14:pctHeight>0</wp14:pctHeight>
+                </wp14:sizeRelV>
+              </wp:anchor>
+            </w:drawing>
+          </mc:Choice>
+          <mc:Fallback>
+            <w:pict>
+              <v:rect w14:anchorId="46DE5CC5" id="Rectangle 13" o:spid="_x0000_s1026" style="position:absolute;margin-left:39.9pt;margin-top:266.7pt;width:15.5pt;height:14.7pt;z-index:251705344;visibility:visible;mso-wrap-style:square;mso-width-percent:0;mso-height-percent:0;mso-wrap-distance-left:9pt;mso-wrap-distance-top:0;mso-wrap-distance-right:9pt;mso-wrap-distance-bottom:0;mso-position-horizontal:absolute;mso-position-horizontal-relative:text;mso-position-vertical:absolute;mso-position-vertical-relative:text;mso-width-percent:0;mso-height-percent:0;mso-width-relative:margin;mso-height-relative:margin;v-text-anchor:middle" o:gfxdata="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" filled="f" strokecolor="red" strokeweight="1pt"/>
+            </w:pict>
+          </mc:Fallback>
+        </mc:AlternateContent>
+      </w:r>
+      <w:r>
+        <w:rPr>
+          <w:noProof/>
+        </w:rPr>
+        <w:drawing>
+          <wp:inline distT="0" distB="0" distL="0" distR="0" wp14:anchorId="229C90BC" wp14:editId="27F5D211">
+            <wp:extent cx="4396740" cy="3590672"/>
+            <wp:effectExtent l="0" t="0" r="3810" b="0"/>
+            <wp:docPr id="9" name="Picture 9"/>
+            <wp:cNvGraphicFramePr>
+              <a:graphicFrameLocks xmlns:a="http://schemas.openxmlformats.org/drawingml/2006/main" noChangeAspect="1"/>
+            </wp:cNvGraphicFramePr>
+            <a:graphic xmlns:a="http://schemas.openxmlformats.org/drawingml/2006/main">
+              <a:graphicData uri="http://schemas.openxmlformats.org/drawingml/2006/picture">
+                <pic:pic xmlns:pic="http://schemas.openxmlformats.org/drawingml/2006/picture">
+                  <pic:nvPicPr>
+                    <pic:cNvPr id="1" name=""/>
+                    <pic:cNvPicPr/>
+                  </pic:nvPicPr>
+                  <pic:blipFill>
+                    <a:blip r:embed="rId12"/>
+                    <a:stretch>
+                      <a:fillRect/>
+                    </a:stretch>
+                  </pic:blipFill>
+                  <pic:spPr>
+                    <a:xfrm>
+                      <a:off x="0" y="0"/>
+                      <a:ext cx="4398245" cy="3591901"/>
+                    </a:xfrm>
+                    <a:prstGeom prst="rect">
+                      <a:avLst/>
+                    </a:prstGeom>
+                  </pic:spPr>
+                </pic:pic>
+              </a:graphicData>
+            </a:graphic>
+          </wp:inline>
+        </w:drawing>
+      </w:r>
+    </w:p>
+    <w:p>
+      <w:r>
+        <w:br w:type="page"/>
+      </w:r>
     </w:p>
     <w:p>
       <w:pPr>
@@ -1463,6 +1604,7 @@
         </w:numPr>
       </w:pPr>
       <w:r>
+        <w:lastRenderedPageBreak/>
         <w:t xml:space="preserve">Use the </w:t>
       </w:r>
       <w:r>
@@ -1483,20 +1625,11 @@
         <w:pStyle w:val="ListParagraph"/>
         <w:ind w:left="360"/>
       </w:pPr>
-      <w:r>
-        <w:t>Skip to step 3 if you know how to do so, else continue following the steps below.</w:t>
-      </w:r>
     </w:p>
     <w:p>
       <w:pPr>
         <w:pStyle w:val="ListParagraph"/>
         <w:ind w:left="360"/>
-      </w:pPr>
-    </w:p>
-    <w:p>
-      <w:pPr>
-        <w:pStyle w:val="ListParagraph"/>
-        <w:ind w:left="360"/>
         <w:rPr>
           <w:color w:val="2E74B5" w:themeColor="accent5" w:themeShade="BF"/>
         </w:rPr>
@@ -1508,13 +1641,22 @@
         <w:t xml:space="preserve">the breadcrumb, you can determine the path to the project. </w:t>
       </w:r>
       <w:r>
-        <w:t xml:space="preserve">In this example, the path will be </w:t>
+        <w:t>In this example, the path will be</w:t>
+      </w:r>
+      <w:r>
+        <w:t xml:space="preserve"> </w:t>
       </w:r>
       <w:r>
         <w:rPr>
           <w:color w:val="2E74B5" w:themeColor="accent5" w:themeShade="BF"/>
         </w:rPr>
-        <w:t>C:\Users\Jialing\Documents\GitHub\</w:t>
+        <w:t>C:\</w:t>
+      </w:r>
+      <w:r>
+        <w:rPr>
+          <w:color w:val="2E74B5" w:themeColor="accent5" w:themeShade="BF"/>
+        </w:rPr>
+        <w:t>Users\Jialing\Documents\GitHub\</w:t>
       </w:r>
       <w:r>
         <w:rPr>
@@ -1714,7 +1856,7 @@
           <w:color w:val="2E74B5" w:themeColor="accent5" w:themeShade="BF"/>
         </w:rPr>
         <w:drawing>
-          <wp:inline distT="0" distB="0" distL="0" distR="0" wp14:anchorId="0991ABEB" wp14:editId="60001675">
+          <wp:inline distT="0" distB="0" distL="0" distR="0" wp14:anchorId="0991ABEB" wp14:editId="32093CB1">
             <wp:extent cx="5212080" cy="3507578"/>
             <wp:effectExtent l="19050" t="19050" r="26670" b="17145"/>
             <wp:docPr id="32" name="Picture 32"/>
@@ -1729,7 +1871,7 @@
                     <pic:cNvPicPr/>
                   </pic:nvPicPr>
                   <pic:blipFill>
-                    <a:blip r:embed="rId12"/>
+                    <a:blip r:embed="rId13"/>
                     <a:stretch>
                       <a:fillRect/>
                     </a:stretch>
@@ -1769,7 +1911,10 @@
     <w:p>
       <w:pPr>
         <w:pStyle w:val="ListParagraph"/>
-        <w:ind w:left="360"/>
+        <w:numPr>
+          <w:ilvl w:val="0"/>
+          <w:numId w:val="7"/>
+        </w:numPr>
       </w:pPr>
       <w:r>
         <w:t xml:space="preserve">Enter the command </w:t>
@@ -1795,6 +1940,12 @@
       <w:r>
         <w:t>There should be a change in the path at the start of each line.</w:t>
       </w:r>
+    </w:p>
+    <w:p>
+      <w:pPr>
+        <w:pStyle w:val="ListParagraph"/>
+        <w:ind w:left="360"/>
+      </w:pPr>
     </w:p>
     <w:p>
       <w:pPr>
@@ -1901,7 +2052,7 @@
                     <pic:cNvPicPr/>
                   </pic:nvPicPr>
                   <pic:blipFill>
-                    <a:blip r:embed="rId13"/>
+                    <a:blip r:embed="rId14"/>
                     <a:stretch>
                       <a:fillRect/>
                     </a:stretch>
@@ -1942,11 +2093,7 @@
     </w:p>
     <w:p>
       <w:pPr>
-        <w:pStyle w:val="ListParagraph"/>
-        <w:numPr>
-          <w:ilvl w:val="0"/>
-          <w:numId w:val="2"/>
-        </w:numPr>
+        <w:ind w:left="360"/>
         <w:rPr>
           <w:rFonts w:ascii="Consolas" w:hAnsi="Consolas" w:cs="Courier New"/>
           <w:sz w:val="20"/>
@@ -1965,11 +2112,7 @@
     </w:p>
     <w:p>
       <w:pPr>
-        <w:pStyle w:val="ListParagraph"/>
-        <w:numPr>
-          <w:ilvl w:val="0"/>
-          <w:numId w:val="2"/>
-        </w:numPr>
+        <w:ind w:left="360"/>
         <w:rPr>
           <w:rFonts w:ascii="Consolas" w:hAnsi="Consolas" w:cs="Courier New"/>
           <w:sz w:val="20"/>
@@ -1999,11 +2142,7 @@
     </w:p>
     <w:p>
       <w:pPr>
-        <w:pStyle w:val="ListParagraph"/>
-        <w:numPr>
-          <w:ilvl w:val="0"/>
-          <w:numId w:val="2"/>
-        </w:numPr>
+        <w:ind w:left="360"/>
         <w:rPr>
           <w:rFonts w:ascii="Consolas" w:hAnsi="Consolas" w:cs="Courier New"/>
           <w:sz w:val="20"/>
@@ -2033,10 +2172,29 @@
     </w:p>
     <w:p>
       <w:pPr>
+        <w:rPr>
+          <w:rFonts w:ascii="Consolas" w:hAnsi="Consolas" w:cs="Courier New"/>
+          <w:sz w:val="20"/>
+          <w:szCs w:val="20"/>
+          <w:highlight w:val="lightGray"/>
+        </w:rPr>
+      </w:pPr>
+      <w:r>
+        <w:rPr>
+          <w:rFonts w:ascii="Consolas" w:hAnsi="Consolas" w:cs="Courier New"/>
+          <w:sz w:val="20"/>
+          <w:szCs w:val="20"/>
+          <w:highlight w:val="lightGray"/>
+        </w:rPr>
+        <w:br w:type="page"/>
+      </w:r>
+    </w:p>
+    <w:p>
+      <w:pPr>
         <w:pStyle w:val="Heading1"/>
       </w:pPr>
       <w:bookmarkStart w:id="7" w:name="_Toc42212090"/>
-      <w:bookmarkStart w:id="8" w:name="_Toc42443881"/>
+      <w:bookmarkStart w:id="8" w:name="_Toc42460020"/>
       <w:r>
         <w:lastRenderedPageBreak/>
         <w:t>Starting the Application</w:t>
@@ -2049,11 +2207,22 @@
         <w:pStyle w:val="ListParagraph"/>
         <w:numPr>
           <w:ilvl w:val="0"/>
-          <w:numId w:val="15"/>
+          <w:numId w:val="16"/>
         </w:numPr>
       </w:pPr>
       <w:r>
-        <w:t>Open Command Prompt.</w:t>
+        <w:t>Open Command Prompt</w:t>
+      </w:r>
+      <w:r>
+        <w:t xml:space="preserve"> by searching for “</w:t>
+      </w:r>
+      <w:proofErr w:type="spellStart"/>
+      <w:r>
+        <w:t>cmd</w:t>
+      </w:r>
+      <w:proofErr w:type="spellEnd"/>
+      <w:r>
+        <w:t>” or “command prompt”.</w:t>
       </w:r>
     </w:p>
     <w:p>
@@ -2061,26 +2230,231 @@
         <w:pStyle w:val="ListParagraph"/>
         <w:ind w:left="360"/>
       </w:pPr>
+    </w:p>
+    <w:p>
+      <w:pPr>
+        <w:pStyle w:val="ListParagraph"/>
+        <w:ind w:left="360"/>
+      </w:pPr>
+      <w:r>
+        <w:rPr>
+          <w:noProof/>
+          <w:color w:val="2E74B5" w:themeColor="accent5" w:themeShade="BF"/>
+        </w:rPr>
+        <mc:AlternateContent>
+          <mc:Choice Requires="wps">
+            <w:drawing>
+              <wp:anchor distT="0" distB="0" distL="114300" distR="114300" simplePos="0" relativeHeight="251707392" behindDoc="0" locked="0" layoutInCell="1" allowOverlap="1" wp14:anchorId="4EF95673" wp14:editId="4E7663CD">
+                <wp:simplePos x="0" y="0"/>
+                <wp:positionH relativeFrom="column">
+                  <wp:posOffset>533400</wp:posOffset>
+                </wp:positionH>
+                <wp:positionV relativeFrom="paragraph">
+                  <wp:posOffset>3187383</wp:posOffset>
+                </wp:positionV>
+                <wp:extent cx="433388" cy="178118"/>
+                <wp:effectExtent l="0" t="0" r="24130" b="12700"/>
+                <wp:wrapNone/>
+                <wp:docPr id="17" name="Rectangle 17"/>
+                <wp:cNvGraphicFramePr/>
+                <a:graphic xmlns:a="http://schemas.openxmlformats.org/drawingml/2006/main">
+                  <a:graphicData uri="http://schemas.microsoft.com/office/word/2010/wordprocessingShape">
+                    <wps:wsp>
+                      <wps:cNvSpPr/>
+                      <wps:spPr>
+                        <a:xfrm>
+                          <a:off x="0" y="0"/>
+                          <a:ext cx="433388" cy="178118"/>
+                        </a:xfrm>
+                        <a:prstGeom prst="rect">
+                          <a:avLst/>
+                        </a:prstGeom>
+                        <a:noFill/>
+                        <a:ln>
+                          <a:solidFill>
+                            <a:srgbClr val="FF0000"/>
+                          </a:solidFill>
+                        </a:ln>
+                      </wps:spPr>
+                      <wps:style>
+                        <a:lnRef idx="2">
+                          <a:schemeClr val="accent1">
+                            <a:shade val="50000"/>
+                          </a:schemeClr>
+                        </a:lnRef>
+                        <a:fillRef idx="1">
+                          <a:schemeClr val="accent1"/>
+                        </a:fillRef>
+                        <a:effectRef idx="0">
+                          <a:schemeClr val="accent1"/>
+                        </a:effectRef>
+                        <a:fontRef idx="minor">
+                          <a:schemeClr val="lt1"/>
+                        </a:fontRef>
+                      </wps:style>
+                      <wps:bodyPr rot="0" spcFirstLastPara="0" vertOverflow="overflow" horzOverflow="overflow" vert="horz" wrap="square" lIns="91440" tIns="45720" rIns="91440" bIns="45720" numCol="1" spcCol="0" rtlCol="0" fromWordArt="0" anchor="ctr" anchorCtr="0" forceAA="0" compatLnSpc="1">
+                        <a:prstTxWarp prst="textNoShape">
+                          <a:avLst/>
+                        </a:prstTxWarp>
+                        <a:noAutofit/>
+                      </wps:bodyPr>
+                    </wps:wsp>
+                  </a:graphicData>
+                </a:graphic>
+                <wp14:sizeRelH relativeFrom="margin">
+                  <wp14:pctWidth>0</wp14:pctWidth>
+                </wp14:sizeRelH>
+                <wp14:sizeRelV relativeFrom="margin">
+                  <wp14:pctHeight>0</wp14:pctHeight>
+                </wp14:sizeRelV>
+              </wp:anchor>
+            </w:drawing>
+          </mc:Choice>
+          <mc:Fallback>
+            <w:pict>
+              <v:rect w14:anchorId="4D942BCD" id="Rectangle 17" o:spid="_x0000_s1026" style="position:absolute;margin-left:42pt;margin-top:251pt;width:34.15pt;height:14.05pt;z-index:251707392;visibility:visible;mso-wrap-style:square;mso-width-percent:0;mso-height-percent:0;mso-wrap-distance-left:9pt;mso-wrap-distance-top:0;mso-wrap-distance-right:9pt;mso-wrap-distance-bottom:0;mso-position-horizontal:absolute;mso-position-horizontal-relative:text;mso-position-vertical:absolute;mso-position-vertical-relative:text;mso-width-percent:0;mso-height-percent:0;mso-width-relative:margin;mso-height-relative:margin;v-text-anchor:middle" o:gfxdata="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" filled="f" strokecolor="red" strokeweight="1pt"/>
+            </w:pict>
+          </mc:Fallback>
+        </mc:AlternateContent>
+      </w:r>
+      <w:r>
+        <w:rPr>
+          <w:noProof/>
+          <w:color w:val="2E74B5" w:themeColor="accent5" w:themeShade="BF"/>
+        </w:rPr>
+        <mc:AlternateContent>
+          <mc:Choice Requires="wps">
+            <w:drawing>
+              <wp:anchor distT="0" distB="0" distL="114300" distR="114300" simplePos="0" relativeHeight="251708416" behindDoc="0" locked="0" layoutInCell="1" allowOverlap="1" wp14:anchorId="2EDF8A23" wp14:editId="50C33250">
+                <wp:simplePos x="0" y="0"/>
+                <wp:positionH relativeFrom="column">
+                  <wp:posOffset>506931</wp:posOffset>
+                </wp:positionH>
+                <wp:positionV relativeFrom="paragraph">
+                  <wp:posOffset>3387090</wp:posOffset>
+                </wp:positionV>
+                <wp:extent cx="196917" cy="186553"/>
+                <wp:effectExtent l="0" t="0" r="12700" b="23495"/>
+                <wp:wrapNone/>
+                <wp:docPr id="18" name="Rectangle 18"/>
+                <wp:cNvGraphicFramePr/>
+                <a:graphic xmlns:a="http://schemas.openxmlformats.org/drawingml/2006/main">
+                  <a:graphicData uri="http://schemas.microsoft.com/office/word/2010/wordprocessingShape">
+                    <wps:wsp>
+                      <wps:cNvSpPr/>
+                      <wps:spPr>
+                        <a:xfrm>
+                          <a:off x="0" y="0"/>
+                          <a:ext cx="196917" cy="186553"/>
+                        </a:xfrm>
+                        <a:prstGeom prst="rect">
+                          <a:avLst/>
+                        </a:prstGeom>
+                        <a:noFill/>
+                        <a:ln>
+                          <a:solidFill>
+                            <a:srgbClr val="FF0000"/>
+                          </a:solidFill>
+                        </a:ln>
+                      </wps:spPr>
+                      <wps:style>
+                        <a:lnRef idx="2">
+                          <a:schemeClr val="accent1">
+                            <a:shade val="50000"/>
+                          </a:schemeClr>
+                        </a:lnRef>
+                        <a:fillRef idx="1">
+                          <a:schemeClr val="accent1"/>
+                        </a:fillRef>
+                        <a:effectRef idx="0">
+                          <a:schemeClr val="accent1"/>
+                        </a:effectRef>
+                        <a:fontRef idx="minor">
+                          <a:schemeClr val="lt1"/>
+                        </a:fontRef>
+                      </wps:style>
+                      <wps:bodyPr rot="0" spcFirstLastPara="0" vertOverflow="overflow" horzOverflow="overflow" vert="horz" wrap="square" lIns="91440" tIns="45720" rIns="91440" bIns="45720" numCol="1" spcCol="0" rtlCol="0" fromWordArt="0" anchor="ctr" anchorCtr="0" forceAA="0" compatLnSpc="1">
+                        <a:prstTxWarp prst="textNoShape">
+                          <a:avLst/>
+                        </a:prstTxWarp>
+                        <a:noAutofit/>
+                      </wps:bodyPr>
+                    </wps:wsp>
+                  </a:graphicData>
+                </a:graphic>
+                <wp14:sizeRelH relativeFrom="margin">
+                  <wp14:pctWidth>0</wp14:pctWidth>
+                </wp14:sizeRelH>
+                <wp14:sizeRelV relativeFrom="margin">
+                  <wp14:pctHeight>0</wp14:pctHeight>
+                </wp14:sizeRelV>
+              </wp:anchor>
+            </w:drawing>
+          </mc:Choice>
+          <mc:Fallback>
+            <w:pict>
+              <v:rect w14:anchorId="4E650570" id="Rectangle 18" o:spid="_x0000_s1026" style="position:absolute;margin-left:39.9pt;margin-top:266.7pt;width:15.5pt;height:14.7pt;z-index:251708416;visibility:visible;mso-wrap-style:square;mso-width-percent:0;mso-height-percent:0;mso-wrap-distance-left:9pt;mso-wrap-distance-top:0;mso-wrap-distance-right:9pt;mso-wrap-distance-bottom:0;mso-position-horizontal:absolute;mso-position-horizontal-relative:text;mso-position-vertical:absolute;mso-position-vertical-relative:text;mso-width-percent:0;mso-height-percent:0;mso-width-relative:margin;mso-height-relative:margin;v-text-anchor:middle" o:gfxdata="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" filled="f" strokecolor="red" strokeweight="1pt"/>
+            </w:pict>
+          </mc:Fallback>
+        </mc:AlternateContent>
+      </w:r>
+      <w:r>
+        <w:rPr>
+          <w:noProof/>
+        </w:rPr>
+        <w:drawing>
+          <wp:inline distT="0" distB="0" distL="0" distR="0" wp14:anchorId="6B6DF97B" wp14:editId="7508DC64">
+            <wp:extent cx="4396740" cy="3590672"/>
+            <wp:effectExtent l="0" t="0" r="3810" b="0"/>
+            <wp:docPr id="19" name="Picture 19"/>
+            <wp:cNvGraphicFramePr>
+              <a:graphicFrameLocks xmlns:a="http://schemas.openxmlformats.org/drawingml/2006/main" noChangeAspect="1"/>
+            </wp:cNvGraphicFramePr>
+            <a:graphic xmlns:a="http://schemas.openxmlformats.org/drawingml/2006/main">
+              <a:graphicData uri="http://schemas.openxmlformats.org/drawingml/2006/picture">
+                <pic:pic xmlns:pic="http://schemas.openxmlformats.org/drawingml/2006/picture">
+                  <pic:nvPicPr>
+                    <pic:cNvPr id="1" name=""/>
+                    <pic:cNvPicPr/>
+                  </pic:nvPicPr>
+                  <pic:blipFill>
+                    <a:blip r:embed="rId12"/>
+                    <a:stretch>
+                      <a:fillRect/>
+                    </a:stretch>
+                  </pic:blipFill>
+                  <pic:spPr>
+                    <a:xfrm>
+                      <a:off x="0" y="0"/>
+                      <a:ext cx="4398245" cy="3591901"/>
+                    </a:xfrm>
+                    <a:prstGeom prst="rect">
+                      <a:avLst/>
+                    </a:prstGeom>
+                  </pic:spPr>
+                </pic:pic>
+              </a:graphicData>
+            </a:graphic>
+          </wp:inline>
+        </w:drawing>
+      </w:r>
+    </w:p>
+    <w:p>
+      <w:r>
+        <w:br w:type="page"/>
+      </w:r>
     </w:p>
     <w:p>
       <w:pPr>
         <w:pStyle w:val="ListParagraph"/>
         <w:numPr>
           <w:ilvl w:val="0"/>
-          <w:numId w:val="15"/>
+          <w:numId w:val="16"/>
         </w:numPr>
       </w:pPr>
       <w:r>
+        <w:lastRenderedPageBreak/>
         <w:t>Use the change directory (cd) command to navigate to the folder where you downloaded the application.</w:t>
-      </w:r>
-    </w:p>
-    <w:p>
-      <w:pPr>
-        <w:pStyle w:val="ListParagraph"/>
-        <w:ind w:left="360"/>
-      </w:pPr>
-      <w:r>
-        <w:t>Skip to step 3 if you know how to do so, else continue following the steps below.</w:t>
       </w:r>
     </w:p>
     <w:p>
@@ -2319,7 +2693,7 @@
                     <pic:cNvPicPr/>
                   </pic:nvPicPr>
                   <pic:blipFill>
-                    <a:blip r:embed="rId12"/>
+                    <a:blip r:embed="rId13"/>
                     <a:stretch>
                       <a:fillRect/>
                     </a:stretch>
@@ -2359,7 +2733,10 @@
     <w:p>
       <w:pPr>
         <w:pStyle w:val="ListParagraph"/>
-        <w:ind w:left="360"/>
+        <w:numPr>
+          <w:ilvl w:val="0"/>
+          <w:numId w:val="16"/>
+        </w:numPr>
       </w:pPr>
       <w:r>
         <w:t xml:space="preserve">Enter the command </w:t>
@@ -2382,6 +2759,12 @@
       <w:r>
         <w:t xml:space="preserve"> into the command line. There should be a change in the path at the start of each line.</w:t>
       </w:r>
+    </w:p>
+    <w:p>
+      <w:pPr>
+        <w:pStyle w:val="ListParagraph"/>
+        <w:ind w:left="360"/>
+      </w:pPr>
     </w:p>
     <w:p>
       <w:pPr>
@@ -2488,7 +2871,7 @@
                     <pic:cNvPicPr/>
                   </pic:nvPicPr>
                   <pic:blipFill>
-                    <a:blip r:embed="rId13"/>
+                    <a:blip r:embed="rId14"/>
                     <a:stretch>
                       <a:fillRect/>
                     </a:stretch>
@@ -2519,7 +2902,7 @@
         <w:pStyle w:val="ListParagraph"/>
         <w:numPr>
           <w:ilvl w:val="0"/>
-          <w:numId w:val="15"/>
+          <w:numId w:val="16"/>
         </w:numPr>
         <w:spacing w:line="256" w:lineRule="auto"/>
       </w:pPr>
@@ -2534,10 +2917,10 @@
           <w:szCs w:val="20"/>
           <w:highlight w:val="lightGray"/>
         </w:rPr>
-        <w:t>D’ Crypt main.py</w:t>
-      </w:r>
-      <w:r>
-        <w:t xml:space="preserve"> using the command </w:t>
+        <w:t>D-Crypt main.py</w:t>
+      </w:r>
+      <w:r>
+        <w:t xml:space="preserve"> by using the command </w:t>
       </w:r>
       <w:r>
         <w:rPr>
@@ -2546,25 +2929,24 @@
           <w:szCs w:val="20"/>
           <w:highlight w:val="lightGray"/>
         </w:rPr>
-        <w:t>“D’ Crypt/D’ Crypt main.py”</w:t>
-      </w:r>
-      <w:r>
-        <w:t>. Y</w:t>
-      </w:r>
-      <w:r>
-        <w:t>ou should see the following message in the console.</w:t>
+        <w:t>python D-Crypt/main.py</w:t>
+      </w:r>
+      <w:r>
+        <w:t>. You should see the following message in the console.</w:t>
       </w:r>
     </w:p>
     <w:p>
       <w:pPr>
         <w:pStyle w:val="ListParagraph"/>
         <w:ind w:left="360"/>
+        <w:jc w:val="right"/>
       </w:pPr>
     </w:p>
     <w:p>
       <w:pPr>
         <w:pStyle w:val="ListParagraph"/>
         <w:ind w:left="360"/>
+        <w:jc w:val="right"/>
       </w:pPr>
       <w:r>
         <w:rPr>
@@ -2573,16 +2955,16 @@
         <mc:AlternateContent>
           <mc:Choice Requires="wps">
             <w:drawing>
-              <wp:anchor distT="0" distB="0" distL="114300" distR="114300" simplePos="0" relativeHeight="251701248" behindDoc="0" locked="0" layoutInCell="1" allowOverlap="1" wp14:anchorId="3AD7F6BA" wp14:editId="14CFDB99">
+              <wp:anchor distT="0" distB="0" distL="114300" distR="114300" simplePos="0" relativeHeight="251710464" behindDoc="0" locked="0" layoutInCell="1" allowOverlap="1" wp14:anchorId="5AA83A71" wp14:editId="02D6E1B6">
                 <wp:simplePos x="0" y="0"/>
                 <wp:positionH relativeFrom="column">
                   <wp:posOffset>2270760</wp:posOffset>
                 </wp:positionH>
                 <wp:positionV relativeFrom="paragraph">
-                  <wp:posOffset>731157</wp:posOffset>
+                  <wp:posOffset>744855</wp:posOffset>
                 </wp:positionV>
-                <wp:extent cx="1673352" cy="129540"/>
-                <wp:effectExtent l="0" t="0" r="22225" b="22860"/>
+                <wp:extent cx="1097280" cy="129540"/>
+                <wp:effectExtent l="0" t="0" r="26670" b="22860"/>
                 <wp:wrapNone/>
                 <wp:docPr id="44" name="Rectangle 44"/>
                 <wp:cNvGraphicFramePr/>
@@ -2593,7 +2975,7 @@
                       <wps:spPr>
                         <a:xfrm>
                           <a:off x="0" y="0"/>
-                          <a:ext cx="1673352" cy="129540"/>
+                          <a:ext cx="1097280" cy="129540"/>
                         </a:xfrm>
                         <a:prstGeom prst="rect">
                           <a:avLst/>
@@ -2641,7 +3023,7 @@
           </mc:Choice>
           <mc:Fallback>
             <w:pict>
-              <v:rect w14:anchorId="16B1B09F" id="Rectangle 44" o:spid="_x0000_s1026" style="position:absolute;margin-left:178.8pt;margin-top:57.55pt;width:131.75pt;height:10.2pt;z-index:251701248;visibility:visible;mso-wrap-style:square;mso-width-percent:0;mso-height-percent:0;mso-wrap-distance-left:9pt;mso-wrap-distance-top:0;mso-wrap-distance-right:9pt;mso-wrap-distance-bottom:0;mso-position-horizontal:absolute;mso-position-horizontal-relative:text;mso-position-vertical:absolute;mso-position-vertical-relative:text;mso-width-percent:0;mso-height-percent:0;mso-width-relative:margin;mso-height-relative:margin;v-text-anchor:middle" o:gfxdata="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" filled="f" strokecolor="red" strokeweight="1pt"/>
+              <v:rect w14:anchorId="68CD8593" id="Rectangle 44" o:spid="_x0000_s1026" style="position:absolute;margin-left:178.8pt;margin-top:58.65pt;width:86.4pt;height:10.2pt;z-index:251710464;visibility:visible;mso-wrap-style:square;mso-width-percent:0;mso-height-percent:0;mso-wrap-distance-left:9pt;mso-wrap-distance-top:0;mso-wrap-distance-right:9pt;mso-wrap-distance-bottom:0;mso-position-horizontal:absolute;mso-position-horizontal-relative:text;mso-position-vertical:absolute;mso-position-vertical-relative:text;mso-width-percent:0;mso-height-percent:0;mso-width-relative:margin;mso-height-relative:margin;v-text-anchor:middle" o:gfxdata="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" filled="f" strokecolor="red" strokeweight="1pt"/>
             </w:pict>
           </mc:Fallback>
         </mc:AlternateContent>
@@ -2651,10 +3033,10 @@
           <w:noProof/>
         </w:rPr>
         <w:drawing>
-          <wp:inline distT="0" distB="0" distL="0" distR="0" wp14:anchorId="4068F607" wp14:editId="3CDBD8A1">
-            <wp:extent cx="5943600" cy="1898650"/>
-            <wp:effectExtent l="0" t="0" r="0" b="6350"/>
-            <wp:docPr id="43" name="Picture 43"/>
+          <wp:inline distT="0" distB="0" distL="0" distR="0" wp14:anchorId="089DC2BC" wp14:editId="274461F2">
+            <wp:extent cx="5943600" cy="1867535"/>
+            <wp:effectExtent l="0" t="0" r="0" b="0"/>
+            <wp:docPr id="20" name="Picture 20"/>
             <wp:cNvGraphicFramePr>
               <a:graphicFrameLocks xmlns:a="http://schemas.openxmlformats.org/drawingml/2006/main" noChangeAspect="1"/>
             </wp:cNvGraphicFramePr>
@@ -2666,7 +3048,7 @@
                     <pic:cNvPicPr/>
                   </pic:nvPicPr>
                   <pic:blipFill>
-                    <a:blip r:embed="rId14"/>
+                    <a:blip r:embed="rId15"/>
                     <a:stretch>
                       <a:fillRect/>
                     </a:stretch>
@@ -2674,7 +3056,7 @@
                   <pic:spPr>
                     <a:xfrm>
                       <a:off x="0" y="0"/>
-                      <a:ext cx="5943600" cy="1898650"/>
+                      <a:ext cx="5943600" cy="1867535"/>
                     </a:xfrm>
                     <a:prstGeom prst="rect">
                       <a:avLst/>
@@ -2696,16 +3078,22 @@
     <w:p>
       <w:pPr>
         <w:pStyle w:val="ListParagraph"/>
+        <w:ind w:left="360"/>
+      </w:pPr>
+    </w:p>
+    <w:p>
+      <w:pPr>
+        <w:pStyle w:val="ListParagraph"/>
         <w:numPr>
           <w:ilvl w:val="0"/>
-          <w:numId w:val="15"/>
+          <w:numId w:val="16"/>
         </w:numPr>
         <w:spacing w:line="256" w:lineRule="auto"/>
       </w:pPr>
       <w:r>
         <w:t xml:space="preserve">Open a browser and visit </w:t>
       </w:r>
-      <w:hyperlink r:id="rId15" w:history="1">
+      <w:hyperlink r:id="rId16" w:history="1">
         <w:r>
           <w:rPr>
             <w:rStyle w:val="Hyperlink"/>
@@ -3829,7 +4217,7 @@
   <w:abstractNum w:abstractNumId="12" w15:restartNumberingAfterBreak="0">
     <w:nsid w:val="6BBC5CA3"/>
     <w:multiLevelType w:val="hybridMultilevel"/>
-    <w:tmpl w:val="8E84D632"/>
+    <w:tmpl w:val="727A14E2"/>
     <w:lvl w:ilvl="0" w:tplc="0409000F">
       <w:start w:val="1"/>
       <w:numFmt w:val="decimal"/>
@@ -3913,6 +4301,92 @@
     </w:lvl>
   </w:abstractNum>
   <w:abstractNum w:abstractNumId="13" w15:restartNumberingAfterBreak="0">
+    <w:nsid w:val="6FFA2BEC"/>
+    <w:multiLevelType w:val="hybridMultilevel"/>
+    <w:tmpl w:val="C760594E"/>
+    <w:lvl w:ilvl="0" w:tplc="0409000F">
+      <w:start w:val="1"/>
+      <w:numFmt w:val="decimal"/>
+      <w:lvlText w:val="%1."/>
+      <w:lvlJc w:val="left"/>
+      <w:pPr>
+        <w:ind w:left="360" w:hanging="360"/>
+      </w:pPr>
+    </w:lvl>
+    <w:lvl w:ilvl="1" w:tplc="04090019" w:tentative="1">
+      <w:start w:val="1"/>
+      <w:numFmt w:val="lowerLetter"/>
+      <w:lvlText w:val="%2."/>
+      <w:lvlJc w:val="left"/>
+      <w:pPr>
+        <w:ind w:left="1080" w:hanging="360"/>
+      </w:pPr>
+    </w:lvl>
+    <w:lvl w:ilvl="2" w:tplc="0409001B" w:tentative="1">
+      <w:start w:val="1"/>
+      <w:numFmt w:val="lowerRoman"/>
+      <w:lvlText w:val="%3."/>
+      <w:lvlJc w:val="right"/>
+      <w:pPr>
+        <w:ind w:left="1800" w:hanging="180"/>
+      </w:pPr>
+    </w:lvl>
+    <w:lvl w:ilvl="3" w:tplc="0409000F" w:tentative="1">
+      <w:start w:val="1"/>
+      <w:numFmt w:val="decimal"/>
+      <w:lvlText w:val="%4."/>
+      <w:lvlJc w:val="left"/>
+      <w:pPr>
+        <w:ind w:left="2520" w:hanging="360"/>
+      </w:pPr>
+    </w:lvl>
+    <w:lvl w:ilvl="4" w:tplc="04090019" w:tentative="1">
+      <w:start w:val="1"/>
+      <w:numFmt w:val="lowerLetter"/>
+      <w:lvlText w:val="%5."/>
+      <w:lvlJc w:val="left"/>
+      <w:pPr>
+        <w:ind w:left="3240" w:hanging="360"/>
+      </w:pPr>
+    </w:lvl>
+    <w:lvl w:ilvl="5" w:tplc="0409001B" w:tentative="1">
+      <w:start w:val="1"/>
+      <w:numFmt w:val="lowerRoman"/>
+      <w:lvlText w:val="%6."/>
+      <w:lvlJc w:val="right"/>
+      <w:pPr>
+        <w:ind w:left="3960" w:hanging="180"/>
+      </w:pPr>
+    </w:lvl>
+    <w:lvl w:ilvl="6" w:tplc="0409000F" w:tentative="1">
+      <w:start w:val="1"/>
+      <w:numFmt w:val="decimal"/>
+      <w:lvlText w:val="%7."/>
+      <w:lvlJc w:val="left"/>
+      <w:pPr>
+        <w:ind w:left="4680" w:hanging="360"/>
+      </w:pPr>
+    </w:lvl>
+    <w:lvl w:ilvl="7" w:tplc="04090019" w:tentative="1">
+      <w:start w:val="1"/>
+      <w:numFmt w:val="lowerLetter"/>
+      <w:lvlText w:val="%8."/>
+      <w:lvlJc w:val="left"/>
+      <w:pPr>
+        <w:ind w:left="5400" w:hanging="360"/>
+      </w:pPr>
+    </w:lvl>
+    <w:lvl w:ilvl="8" w:tplc="0409001B" w:tentative="1">
+      <w:start w:val="1"/>
+      <w:numFmt w:val="lowerRoman"/>
+      <w:lvlText w:val="%9."/>
+      <w:lvlJc w:val="right"/>
+      <w:pPr>
+        <w:ind w:left="6120" w:hanging="180"/>
+      </w:pPr>
+    </w:lvl>
+  </w:abstractNum>
+  <w:abstractNum w:abstractNumId="14" w15:restartNumberingAfterBreak="0">
     <w:nsid w:val="76F61CC8"/>
     <w:multiLevelType w:val="hybridMultilevel"/>
     <w:tmpl w:val="6F50B058"/>
@@ -3998,7 +4472,7 @@
       </w:pPr>
     </w:lvl>
   </w:abstractNum>
-  <w:abstractNum w:abstractNumId="14" w15:restartNumberingAfterBreak="0">
+  <w:abstractNum w:abstractNumId="15" w15:restartNumberingAfterBreak="0">
     <w:nsid w:val="79F21A28"/>
     <w:multiLevelType w:val="hybridMultilevel"/>
     <w:tmpl w:val="6F76655C"/>
@@ -4118,7 +4592,7 @@
     <w:abstractNumId w:val="10"/>
   </w:num>
   <w:num w:numId="3">
-    <w:abstractNumId w:val="14"/>
+    <w:abstractNumId w:val="15"/>
   </w:num>
   <w:num w:numId="4">
     <w:abstractNumId w:val="6"/>
@@ -4181,6 +4655,9 @@
     </w:lvlOverride>
   </w:num>
   <w:num w:numId="15">
+    <w:abstractNumId w:val="14"/>
+  </w:num>
+  <w:num w:numId="16">
     <w:abstractNumId w:val="13"/>
   </w:num>
 </w:numbering>
@@ -5028,7 +5505,7 @@
 </file>
 
 <file path=customXml/itemProps1.xml><?xml version="1.0" encoding="utf-8"?>
-<ds:datastoreItem xmlns:ds="http://schemas.openxmlformats.org/officeDocument/2006/customXml" ds:itemID="{CC3E4EFF-5C50-44F7-A80E-076BFBC9DEC7}">
+<ds:datastoreItem xmlns:ds="http://schemas.openxmlformats.org/officeDocument/2006/customXml" ds:itemID="{6EB8A4D4-9596-4519-9D3A-3F4C3C2623F4}">
   <ds:schemaRefs>
     <ds:schemaRef ds:uri="http://schemas.openxmlformats.org/officeDocument/2006/bibliography"/>
   </ds:schemaRefs>

</xml_diff>